<commit_message>
locked out F keys when button not enabled, disab;ed jdict file fixed other things like lables etc
</commit_message>
<xml_diff>
--- a/ReaderProject/Quick_guide.docx
+++ b/ReaderProject/Quick_guide.docx
@@ -65,9 +65,9 @@
         </w:rPr>
         <w:drawing>
           <wp:inline distT="0" distB="0" distL="0" distR="0">
-            <wp:extent cx="5895975" cy="3724275"/>
+            <wp:extent cx="5934075" cy="3743325"/>
             <wp:effectExtent l="0" t="0" r="9525" b="9525"/>
-            <wp:docPr id="1" name="Picture 1" descr="C:\sources\GitHub\Seatrawl\ReaderProject\Capture.PNG"/>
+            <wp:docPr id="2" name="Picture 2" descr="C:\sources\GitHub\Seatrawl\ReaderProject\Capture.PNG"/>
             <wp:cNvGraphicFramePr>
               <a:graphicFrameLocks xmlns:a="http://schemas.openxmlformats.org/drawingml/2006/main" noChangeAspect="1"/>
             </wp:cNvGraphicFramePr>
@@ -76,224 +76,6 @@
                 <pic:pic xmlns:pic="http://schemas.openxmlformats.org/drawingml/2006/picture">
                   <pic:nvPicPr>
                     <pic:cNvPr id="0" name="Picture 1" descr="C:\sources\GitHub\Seatrawl\ReaderProject\Capture.PNG"/>
-                    <pic:cNvPicPr>
-                      <a:picLocks noChangeAspect="1" noChangeArrowheads="1"/>
-                    </pic:cNvPicPr>
-                  </pic:nvPicPr>
-                  <pic:blipFill>
-                    <a:blip r:embed="rId5">
-                      <a:extLst>
-                        <a:ext uri="{28A0092B-C50C-407E-A947-70E740481C1C}">
-                          <a14:useLocalDpi xmlns:a14="http://schemas.microsoft.com/office/drawing/2010/main" val="0"/>
-                        </a:ext>
-                      </a:extLst>
-                    </a:blip>
-                    <a:srcRect/>
-                    <a:stretch>
-                      <a:fillRect/>
-                    </a:stretch>
-                  </pic:blipFill>
-                  <pic:spPr bwMode="auto">
-                    <a:xfrm>
-                      <a:off x="0" y="0"/>
-                      <a:ext cx="5895975" cy="3724275"/>
-                    </a:xfrm>
-                    <a:prstGeom prst="rect">
-                      <a:avLst/>
-                    </a:prstGeom>
-                    <a:noFill/>
-                    <a:ln>
-                      <a:noFill/>
-                    </a:ln>
-                  </pic:spPr>
-                </pic:pic>
-              </a:graphicData>
-            </a:graphic>
-          </wp:inline>
-        </w:drawing>
-      </w:r>
-    </w:p>
-    <w:p/>
-    <w:p/>
-    <w:p>
-      <w:r>
-        <w:t>Basics of operation:</w:t>
-      </w:r>
-    </w:p>
-    <w:p>
-      <w:r>
-        <w:t xml:space="preserve">Data feed from </w:t>
-      </w:r>
-      <w:proofErr w:type="spellStart"/>
-      <w:r>
-        <w:t>ScanBas</w:t>
-      </w:r>
-      <w:proofErr w:type="spellEnd"/>
-      <w:r>
-        <w:t xml:space="preserve"> unit is read via serial port and displa</w:t>
-      </w:r>
-      <w:r>
-        <w:t xml:space="preserve">yed, as well as logging </w:t>
-      </w:r>
-      <w:r>
-        <w:t xml:space="preserve">the raw </w:t>
-      </w:r>
-      <w:proofErr w:type="spellStart"/>
-      <w:r>
-        <w:t>nmea</w:t>
-      </w:r>
-      <w:proofErr w:type="spellEnd"/>
-      <w:r>
-        <w:t xml:space="preserve"> strings </w:t>
-      </w:r>
-      <w:r>
-        <w:t xml:space="preserve"> to file (</w:t>
-      </w:r>
-      <w:proofErr w:type="spellStart"/>
-      <w:r>
-        <w:t>xx.raw</w:t>
-      </w:r>
-      <w:proofErr w:type="spellEnd"/>
-      <w:r>
-        <w:t>).</w:t>
-      </w:r>
-    </w:p>
-    <w:p>
-      <w:proofErr w:type="gramStart"/>
-      <w:r>
-        <w:t>Decoded  data</w:t>
-      </w:r>
-      <w:proofErr w:type="gramEnd"/>
-      <w:r>
-        <w:t xml:space="preserve"> is</w:t>
-      </w:r>
-      <w:r>
-        <w:t xml:space="preserve"> also logged to  as CVS and JSON format files.</w:t>
-      </w:r>
-    </w:p>
-    <w:p>
-      <w:r>
-        <w:t xml:space="preserve">‘Events’ are logged </w:t>
-      </w:r>
-      <w:proofErr w:type="gramStart"/>
-      <w:r>
-        <w:t>to  xxxx.log</w:t>
-      </w:r>
-      <w:proofErr w:type="gramEnd"/>
-      <w:r>
-        <w:t xml:space="preserve"> file</w:t>
-      </w:r>
-    </w:p>
-    <w:p>
-      <w:r>
-        <w:t xml:space="preserve">Data is stored by default in the </w:t>
-      </w:r>
-      <w:proofErr w:type="gramStart"/>
-      <w:r>
-        <w:t>directory  C</w:t>
-      </w:r>
-      <w:proofErr w:type="gramEnd"/>
-      <w:r>
-        <w:t>:\ScanMar_data</w:t>
-      </w:r>
-    </w:p>
-    <w:p/>
-    <w:p>
-      <w:proofErr w:type="gramStart"/>
-      <w:r>
-        <w:t>A csv, raw (and JSON) file is created for each fishing set.</w:t>
-      </w:r>
-      <w:proofErr w:type="gramEnd"/>
-      <w:r>
-        <w:t xml:space="preserve">  Named </w:t>
-      </w:r>
-      <w:proofErr w:type="gramStart"/>
-      <w:r>
-        <w:t>as :</w:t>
-      </w:r>
-      <w:proofErr w:type="gramEnd"/>
-      <w:r>
-        <w:t xml:space="preserve"> ahip-trip-set.csv ,. </w:t>
-      </w:r>
-      <w:proofErr w:type="gramStart"/>
-      <w:r>
-        <w:t>raw ,</w:t>
-      </w:r>
-      <w:proofErr w:type="gramEnd"/>
-      <w:r>
-        <w:t xml:space="preserve">. </w:t>
-      </w:r>
-      <w:proofErr w:type="spellStart"/>
-      <w:proofErr w:type="gramStart"/>
-      <w:r>
-        <w:t>json</w:t>
-      </w:r>
-      <w:proofErr w:type="spellEnd"/>
-      <w:proofErr w:type="gramEnd"/>
-    </w:p>
-    <w:p>
-      <w:r>
-        <w:t xml:space="preserve">A .log file is created for each mission. Named </w:t>
-      </w:r>
-      <w:proofErr w:type="gramStart"/>
-      <w:r>
-        <w:t>as :</w:t>
-      </w:r>
-      <w:proofErr w:type="gramEnd"/>
-      <w:r>
-        <w:t xml:space="preserve">  ship-trip.log</w:t>
-      </w:r>
-    </w:p>
-    <w:p/>
-    <w:p>
-      <w:r>
-        <w:br w:type="page"/>
-      </w:r>
-    </w:p>
-    <w:p>
-      <w:proofErr w:type="spellStart"/>
-      <w:proofErr w:type="gramStart"/>
-      <w:r>
-        <w:lastRenderedPageBreak/>
-        <w:t>Startup</w:t>
-      </w:r>
-      <w:proofErr w:type="spellEnd"/>
-      <w:r>
-        <w:t xml:space="preserve"> :</w:t>
-      </w:r>
-      <w:proofErr w:type="gramEnd"/>
-    </w:p>
-    <w:p/>
-    <w:p>
-      <w:r>
-        <w:t xml:space="preserve">Start the program via the short cut </w:t>
-      </w:r>
-      <w:proofErr w:type="spellStart"/>
-      <w:r>
-        <w:t>ScanMar_logger</w:t>
-      </w:r>
-      <w:proofErr w:type="spellEnd"/>
-    </w:p>
-    <w:p/>
-    <w:p>
-      <w:r>
-        <w:rPr>
-          <w:noProof/>
-          <w:lang w:eastAsia="en-CA"/>
-        </w:rPr>
-        <w:drawing>
-          <wp:inline distT="0" distB="0" distL="0" distR="0">
-            <wp:extent cx="5895975" cy="3695700"/>
-            <wp:effectExtent l="0" t="0" r="9525" b="0"/>
-            <wp:docPr id="3" name="Picture 3" descr="C:\sources\GitHub\Seatrawl\ReaderProject\Capture_plain.PNG"/>
-            <wp:cNvGraphicFramePr>
-              <a:graphicFrameLocks xmlns:a="http://schemas.openxmlformats.org/drawingml/2006/main" noChangeAspect="1"/>
-            </wp:cNvGraphicFramePr>
-            <a:graphic xmlns:a="http://schemas.openxmlformats.org/drawingml/2006/main">
-              <a:graphicData uri="http://schemas.openxmlformats.org/drawingml/2006/picture">
-                <pic:pic xmlns:pic="http://schemas.openxmlformats.org/drawingml/2006/picture">
-                  <pic:nvPicPr>
-                    <pic:cNvPr id="0" name="Picture 3" descr="C:\sources\GitHub\Seatrawl\ReaderProject\Capture_plain.PNG"/>
                     <pic:cNvPicPr>
                       <a:picLocks noChangeAspect="1" noChangeArrowheads="1"/>
                     </pic:cNvPicPr>
@@ -314,7 +96,7 @@
                   <pic:spPr bwMode="auto">
                     <a:xfrm>
                       <a:off x="0" y="0"/>
-                      <a:ext cx="5895975" cy="3695700"/>
+                      <a:ext cx="5934075" cy="3743325"/>
                     </a:xfrm>
                     <a:prstGeom prst="rect">
                       <a:avLst/>
@@ -333,38 +115,382 @@
     </w:p>
     <w:p/>
     <w:p>
-      <w:r>
-        <w:t xml:space="preserve">If the serial port needs configuring use the dialogue under File-&gt; Serial </w:t>
-      </w:r>
+      <w:pPr>
+        <w:rPr>
+          <w:u w:val="single"/>
+        </w:rPr>
+      </w:pPr>
+    </w:p>
+    <w:p>
+      <w:pPr>
+        <w:rPr>
+          <w:u w:val="single"/>
+        </w:rPr>
+      </w:pPr>
+      <w:r>
+        <w:rPr>
+          <w:u w:val="single"/>
+        </w:rPr>
+        <w:t>Basics of operation:</w:t>
+      </w:r>
+    </w:p>
+    <w:p>
+      <w:r>
+        <w:t xml:space="preserve">Data feed from </w:t>
+      </w:r>
+      <w:proofErr w:type="spellStart"/>
+      <w:r>
+        <w:t>ScanBas</w:t>
+      </w:r>
+      <w:proofErr w:type="spellEnd"/>
+      <w:r>
+        <w:t xml:space="preserve"> unit is read via serial port and displa</w:t>
+      </w:r>
+      <w:r>
+        <w:t xml:space="preserve">yed, as well as logging </w:t>
+      </w:r>
+      <w:r>
+        <w:t xml:space="preserve">the raw </w:t>
+      </w:r>
+      <w:proofErr w:type="spellStart"/>
+      <w:r>
+        <w:t>nmea</w:t>
+      </w:r>
+      <w:proofErr w:type="spellEnd"/>
+      <w:r>
+        <w:t xml:space="preserve"> strings </w:t>
+      </w:r>
+      <w:r>
+        <w:t xml:space="preserve"> to file (</w:t>
+      </w:r>
+      <w:proofErr w:type="spellStart"/>
+      <w:r>
+        <w:t>xx.raw</w:t>
+      </w:r>
+      <w:proofErr w:type="spellEnd"/>
+      <w:r>
+        <w:t>)</w:t>
+      </w:r>
+    </w:p>
+    <w:p/>
+    <w:p>
+      <w:r>
+        <w:t xml:space="preserve">Program code is located in </w:t>
+      </w:r>
+      <w:r>
+        <w:rPr>
+          <w:b/>
+        </w:rPr>
+        <w:t>C:\scanmar_reader</w:t>
+      </w:r>
+      <w:r>
+        <w:t xml:space="preserve"> directory</w:t>
+      </w:r>
+    </w:p>
+    <w:p/>
+    <w:p>
+      <w:proofErr w:type="gramStart"/>
+      <w:r>
+        <w:t>Decoded  data</w:t>
+      </w:r>
+      <w:proofErr w:type="gramEnd"/>
+      <w:r>
+        <w:t xml:space="preserve"> is</w:t>
+      </w:r>
+      <w:r>
+        <w:t xml:space="preserve"> also logged </w:t>
+      </w:r>
+      <w:r>
+        <w:t>to CVS format file</w:t>
+      </w:r>
+      <w:r>
+        <w:t>.</w:t>
+      </w:r>
+    </w:p>
+    <w:p/>
+    <w:p>
+      <w:r>
+        <w:t xml:space="preserve">‘Events’ are logged </w:t>
+      </w:r>
+      <w:proofErr w:type="gramStart"/>
+      <w:r>
+        <w:t>to  xxxx.log</w:t>
+      </w:r>
+      <w:proofErr w:type="gramEnd"/>
+      <w:r>
+        <w:t xml:space="preserve"> file</w:t>
+      </w:r>
+    </w:p>
+    <w:p>
+      <w:r>
+        <w:t xml:space="preserve">Data is stored by default in the </w:t>
+      </w:r>
+      <w:proofErr w:type="gramStart"/>
+      <w:r>
+        <w:t xml:space="preserve">directory  </w:t>
+      </w:r>
+      <w:r>
+        <w:rPr>
+          <w:b/>
+        </w:rPr>
+        <w:t>C</w:t>
+      </w:r>
+      <w:proofErr w:type="gramEnd"/>
+      <w:r>
+        <w:rPr>
+          <w:b/>
+        </w:rPr>
+        <w:t>:\ScanMar_data</w:t>
+      </w:r>
+    </w:p>
+    <w:p/>
+    <w:p>
+      <w:r>
+        <w:t>A csv and raw</w:t>
+      </w:r>
+      <w:r>
+        <w:t xml:space="preserve"> file is created </w:t>
+      </w:r>
+      <w:proofErr w:type="gramStart"/>
+      <w:r>
+        <w:t>for each fishing</w:t>
+      </w:r>
+      <w:proofErr w:type="gramEnd"/>
+      <w:r>
+        <w:t xml:space="preserve"> set.  Named </w:t>
+      </w:r>
+      <w:proofErr w:type="gramStart"/>
+      <w:r>
+        <w:t>as :</w:t>
+      </w:r>
+      <w:proofErr w:type="gramEnd"/>
+      <w:r>
+        <w:t xml:space="preserve"> </w:t>
+      </w:r>
+      <w:r>
+        <w:t xml:space="preserve">ahip-trip-set.csv , (. Raw) </w:t>
+      </w:r>
+    </w:p>
+    <w:p>
+      <w:r>
+        <w:t xml:space="preserve">A </w:t>
+      </w:r>
+      <w:r>
+        <w:t xml:space="preserve">log file is created for each mission. Named </w:t>
+      </w:r>
+      <w:proofErr w:type="gramStart"/>
+      <w:r>
+        <w:t>as :</w:t>
+      </w:r>
+      <w:proofErr w:type="gramEnd"/>
+      <w:r>
+        <w:t xml:space="preserve">  ship-trip.log</w:t>
+      </w:r>
+    </w:p>
+    <w:p/>
+    <w:p>
+      <w:r>
+        <w:br w:type="page"/>
+      </w:r>
+    </w:p>
+    <w:p>
       <w:proofErr w:type="spellStart"/>
       <w:proofErr w:type="gramStart"/>
       <w:r>
-        <w:t>Config</w:t>
+        <w:lastRenderedPageBreak/>
+        <w:t>Startup</w:t>
       </w:r>
       <w:proofErr w:type="spellEnd"/>
       <w:r>
         <w:t xml:space="preserve"> :</w:t>
       </w:r>
-      <w:proofErr w:type="gramEnd"/>
-      <w:r>
-        <w:t xml:space="preserve"> this should only be required for a new setup since the program remembers its configuration between sessions.</w:t>
-      </w:r>
-    </w:p>
-    <w:p>
-      <w:r>
-        <w:t>To set the Ship and mission      go to Trip Options -&gt; Set Ship trip set</w:t>
-      </w:r>
-    </w:p>
-    <w:p>
-      <w:r>
-        <w:t>This should be done at the beginning of a mission, it can also be used to over-ride the current settings and any point during a mission.</w:t>
-      </w:r>
-    </w:p>
-    <w:p>
       <w:bookmarkStart w:id="0" w:name="_GoBack"/>
       <w:bookmarkEnd w:id="0"/>
-    </w:p>
-    <w:p>
+      <w:proofErr w:type="gramEnd"/>
+    </w:p>
+    <w:p/>
+    <w:p>
+      <w:pPr>
+        <w:rPr>
+          <w:i/>
+        </w:rPr>
+      </w:pPr>
+      <w:r>
+        <w:t xml:space="preserve">Start the program via </w:t>
+      </w:r>
+      <w:r>
+        <w:rPr>
+          <w:b/>
+        </w:rPr>
+        <w:t xml:space="preserve">the </w:t>
+      </w:r>
+      <w:r>
+        <w:rPr>
+          <w:b/>
+        </w:rPr>
+        <w:t xml:space="preserve"> desktop </w:t>
+      </w:r>
+      <w:r>
+        <w:rPr>
+          <w:b/>
+        </w:rPr>
+        <w:t xml:space="preserve">short cut </w:t>
+      </w:r>
+      <w:proofErr w:type="spellStart"/>
+      <w:r>
+        <w:rPr>
+          <w:b/>
+        </w:rPr>
+        <w:t>ScanMar_logger</w:t>
+      </w:r>
+      <w:proofErr w:type="spellEnd"/>
+      <w:r>
+        <w:t xml:space="preserve"> ( </w:t>
+      </w:r>
+      <w:r>
+        <w:rPr>
+          <w:i/>
+        </w:rPr>
+        <w:t>note a 2</w:t>
+      </w:r>
+      <w:r>
+        <w:rPr>
+          <w:i/>
+          <w:vertAlign w:val="superscript"/>
+        </w:rPr>
+        <w:t>nd</w:t>
+      </w:r>
+      <w:r>
+        <w:rPr>
+          <w:i/>
+        </w:rPr>
+        <w:t xml:space="preserve"> short cut “</w:t>
+      </w:r>
+      <w:proofErr w:type="spellStart"/>
+      <w:r>
+        <w:rPr>
+          <w:i/>
+        </w:rPr>
+        <w:t>scanmar</w:t>
+      </w:r>
+      <w:proofErr w:type="spellEnd"/>
+      <w:r>
+        <w:rPr>
+          <w:i/>
+        </w:rPr>
+        <w:t xml:space="preserve"> logger console”  displays a black console window as well were error messages will go, use this link if you have issues and suspect there are errors)</w:t>
+      </w:r>
+    </w:p>
+    <w:p/>
+    <w:p>
+      <w:r>
+        <w:rPr>
+          <w:noProof/>
+          <w:lang w:eastAsia="en-CA"/>
+        </w:rPr>
+        <w:drawing>
+          <wp:inline distT="0" distB="0" distL="0" distR="0">
+            <wp:extent cx="5943600" cy="3733800"/>
+            <wp:effectExtent l="0" t="0" r="0" b="0"/>
+            <wp:docPr id="4" name="Picture 4" descr="C:\sources\GitHub\Seatrawl\ReaderProject\Capture_plain.PNG"/>
+            <wp:cNvGraphicFramePr>
+              <a:graphicFrameLocks xmlns:a="http://schemas.openxmlformats.org/drawingml/2006/main" noChangeAspect="1"/>
+            </wp:cNvGraphicFramePr>
+            <a:graphic xmlns:a="http://schemas.openxmlformats.org/drawingml/2006/main">
+              <a:graphicData uri="http://schemas.openxmlformats.org/drawingml/2006/picture">
+                <pic:pic xmlns:pic="http://schemas.openxmlformats.org/drawingml/2006/picture">
+                  <pic:nvPicPr>
+                    <pic:cNvPr id="0" name="Picture 2" descr="C:\sources\GitHub\Seatrawl\ReaderProject\Capture_plain.PNG"/>
+                    <pic:cNvPicPr>
+                      <a:picLocks noChangeAspect="1" noChangeArrowheads="1"/>
+                    </pic:cNvPicPr>
+                  </pic:nvPicPr>
+                  <pic:blipFill>
+                    <a:blip r:embed="rId7">
+                      <a:extLst>
+                        <a:ext uri="{28A0092B-C50C-407E-A947-70E740481C1C}">
+                          <a14:useLocalDpi xmlns:a14="http://schemas.microsoft.com/office/drawing/2010/main" val="0"/>
+                        </a:ext>
+                      </a:extLst>
+                    </a:blip>
+                    <a:srcRect/>
+                    <a:stretch>
+                      <a:fillRect/>
+                    </a:stretch>
+                  </pic:blipFill>
+                  <pic:spPr bwMode="auto">
+                    <a:xfrm>
+                      <a:off x="0" y="0"/>
+                      <a:ext cx="5943600" cy="3733800"/>
+                    </a:xfrm>
+                    <a:prstGeom prst="rect">
+                      <a:avLst/>
+                    </a:prstGeom>
+                    <a:noFill/>
+                    <a:ln>
+                      <a:noFill/>
+                    </a:ln>
+                  </pic:spPr>
+                </pic:pic>
+              </a:graphicData>
+            </a:graphic>
+          </wp:inline>
+        </w:drawing>
+      </w:r>
+    </w:p>
+    <w:p/>
+    <w:p>
+      <w:pPr>
+        <w:pStyle w:val="ListParagraph"/>
+        <w:numPr>
+          <w:ilvl w:val="0"/>
+          <w:numId w:val="1"/>
+        </w:numPr>
+      </w:pPr>
+      <w:r>
+        <w:t xml:space="preserve">If the serial port needs configuring use the dialogue under File-&gt; Serial </w:t>
+      </w:r>
+      <w:proofErr w:type="spellStart"/>
+      <w:proofErr w:type="gramStart"/>
+      <w:r>
+        <w:t>Config</w:t>
+      </w:r>
+      <w:proofErr w:type="spellEnd"/>
+      <w:r>
+        <w:t xml:space="preserve"> :</w:t>
+      </w:r>
+      <w:proofErr w:type="gramEnd"/>
+      <w:r>
+        <w:t xml:space="preserve"> this should only be required for a new setup since the program remembers its configuration between sessions.</w:t>
+      </w:r>
+    </w:p>
+    <w:p/>
+    <w:p>
+      <w:pPr>
+        <w:pStyle w:val="ListParagraph"/>
+        <w:numPr>
+          <w:ilvl w:val="0"/>
+          <w:numId w:val="1"/>
+        </w:numPr>
+      </w:pPr>
+      <w:r>
+        <w:t>To set the Ship and mission      go to Trip Options -&gt; Set Ship trip set</w:t>
+      </w:r>
+    </w:p>
+    <w:p>
+      <w:r>
+        <w:t>This should be done at the beginning of a mission, it can also be used to over-ride the current settings and any point during a mission.</w:t>
+      </w:r>
+    </w:p>
+    <w:p/>
+    <w:p>
+      <w:pPr>
+        <w:pStyle w:val="ListParagraph"/>
+        <w:numPr>
+          <w:ilvl w:val="0"/>
+          <w:numId w:val="1"/>
+        </w:numPr>
+      </w:pPr>
       <w:r>
         <w:t>Once the mission has been set</w:t>
       </w:r>
@@ -403,105 +529,184 @@
       </w:r>
       <w:proofErr w:type="spellStart"/>
       <w:r>
-        <w:t>Scanmar</w:t>
+        <w:t>Sc</w:t>
+      </w:r>
+      <w:r>
+        <w:t>anmar</w:t>
       </w:r>
       <w:proofErr w:type="spellEnd"/>
       <w:r>
-        <w:t xml:space="preserve"> system is running first). N</w:t>
+        <w:t xml:space="preserve"> system is running first).</w:t>
+      </w:r>
+    </w:p>
+    <w:p>
+      <w:pPr>
+        <w:pStyle w:val="ListParagraph"/>
+      </w:pPr>
+    </w:p>
+    <w:p>
+      <w:pPr>
+        <w:pStyle w:val="ListParagraph"/>
+      </w:pPr>
+      <w:r>
+        <w:t>N</w:t>
       </w:r>
       <w:r>
         <w:t>ote that a pop up will present that informs you to wait until data is displayed before imitating logging.  (If you attempt to log data to quick, the stream isn’t stable and things can go funny)</w:t>
       </w:r>
     </w:p>
     <w:p>
-      <w:r>
-        <w:t xml:space="preserve">You will now notice that the First button is now </w:t>
+      <w:pPr>
+        <w:pStyle w:val="ListParagraph"/>
+      </w:pPr>
+    </w:p>
+    <w:p>
+      <w:pPr>
+        <w:pStyle w:val="ListParagraph"/>
+        <w:numPr>
+          <w:ilvl w:val="0"/>
+          <w:numId w:val="1"/>
+        </w:numPr>
+      </w:pPr>
+      <w:r>
+        <w:t>You will now notice that the First button is now GRE</w:t>
+      </w:r>
+      <w:r>
+        <w:t>EN  (In Water Start Logging  (F3</w:t>
+      </w:r>
+      <w:r>
+        <w:t xml:space="preserve">) once this is selected, (either by mouse or function key)  data logging for this set will begin, and the next button  </w:t>
+      </w:r>
+      <w:r>
+        <w:t>On Bottom Start Fishing Tow ((F4</w:t>
+      </w:r>
+      <w:r>
+        <w:t>) will turn  GREEN),  this should be pressed at the start of the fishing component on the tow ( generally on bottom )</w:t>
+      </w:r>
+    </w:p>
+    <w:p/>
+    <w:p>
+      <w:pPr>
+        <w:pStyle w:val="ListParagraph"/>
+        <w:numPr>
+          <w:ilvl w:val="0"/>
+          <w:numId w:val="1"/>
+        </w:numPr>
+      </w:pPr>
+      <w:r>
+        <w:lastRenderedPageBreak/>
+        <w:t>You now can enter WARP OUT…</w:t>
+      </w:r>
+      <w:r>
+        <w:t xml:space="preserve">(F8) </w:t>
+      </w:r>
+      <w:r>
+        <w:t>( not</w:t>
+      </w:r>
+      <w:r>
+        <w:t>e</w:t>
+      </w:r>
+      <w:r>
+        <w:t xml:space="preserve"> that WARP out can be enter multiple times if corrected or adjustments are required ) ensure you press &lt;ENTER&gt; after typing the warp out number (in meters)</w:t>
+      </w:r>
+    </w:p>
+    <w:p>
+      <w:pPr>
+        <w:pStyle w:val="ListParagraph"/>
+        <w:numPr>
+          <w:ilvl w:val="0"/>
+          <w:numId w:val="1"/>
+        </w:numPr>
+      </w:pPr>
+      <w:r>
+        <w:t>When the net lifts of bottom select th</w:t>
+      </w:r>
+      <w:r>
+        <w:t>e OFF BOTTOM END Fishing Tow (F5) button.</w:t>
+      </w:r>
+    </w:p>
+    <w:p>
+      <w:pPr>
+        <w:pStyle w:val="ListParagraph"/>
+      </w:pPr>
+    </w:p>
+    <w:p>
+      <w:pPr>
+        <w:pStyle w:val="ListParagraph"/>
+        <w:numPr>
+          <w:ilvl w:val="0"/>
+          <w:numId w:val="1"/>
+        </w:numPr>
+      </w:pPr>
+      <w:r>
+        <w:t xml:space="preserve"> </w:t>
       </w:r>
       <w:proofErr w:type="gramStart"/>
       <w:r>
-        <w:t>GREEN  (</w:t>
+        <w:t>then</w:t>
       </w:r>
       <w:proofErr w:type="gramEnd"/>
       <w:r>
-        <w:t>In Water Start Logging  (F1) once this is selected, (either by mouse or function key)  data logging for this set will begin, and the next button  On Bottom Start Fishing Tow ((F3) will turn  GREEN),  this should be pressed at the start of the fishing component on the tow ( generally on bottom )</w:t>
-      </w:r>
-    </w:p>
-    <w:p/>
-    <w:p>
-      <w:r>
-        <w:t xml:space="preserve">You now can enter WARP OUT… </w:t>
+        <w:t xml:space="preserve"> when at surface the Out of Water END Logging ( F6) button.   At which point data logging will stop, and the system will set up for the next tow, auto incrementing the set number. An information box will display indicating it is ready for next tow and what the number will be.</w:t>
+      </w:r>
+    </w:p>
+    <w:p/>
+    <w:p>
+      <w:pPr>
+        <w:pStyle w:val="ListParagraph"/>
+        <w:numPr>
+          <w:ilvl w:val="0"/>
+          <w:numId w:val="1"/>
+        </w:numPr>
+      </w:pPr>
+      <w:r>
+        <w:t>If at any point a tow needs to be aborted, press the ABORT (F10) button. This will reset the system for a</w:t>
+      </w:r>
+      <w:r>
+        <w:t xml:space="preserve"> </w:t>
+      </w:r>
+      <w:r>
+        <w:t>new TOW using the current tow number… ( not</w:t>
+      </w:r>
+      <w:r>
+        <w:t>e</w:t>
+      </w:r>
+      <w:r>
+        <w:t xml:space="preserve"> that any data logged, WILL NOT be erased, rather the repeat tow will be appended to the original files)</w:t>
+      </w:r>
+      <w:r>
+        <w:t xml:space="preserve"> </w:t>
+      </w:r>
+    </w:p>
+    <w:p/>
+    <w:p/>
+    <w:p>
+      <w:r>
+        <w:t>Scrolling Screen display:</w:t>
+      </w:r>
+    </w:p>
+    <w:p/>
+    <w:p>
+      <w:r>
+        <w:t>The scrolling display presents the latest sensors values in the top row</w:t>
       </w:r>
       <w:proofErr w:type="gramStart"/>
       <w:r>
-        <w:t>( not</w:t>
+        <w:t>,,</w:t>
       </w:r>
       <w:proofErr w:type="gramEnd"/>
       <w:r>
-        <w:t xml:space="preserve"> that WARP out can be enter multiple times if corrected or adjustments are required ) ensure you press &lt;ENTER&gt; after typing the warp out number (in meters)</w:t>
-      </w:r>
-    </w:p>
-    <w:p>
-      <w:r>
-        <w:t>When the net lifts of bottom select the OFF BOTTOM END Fishing Tow (</w:t>
-      </w:r>
-      <w:proofErr w:type="gramStart"/>
-      <w:r>
-        <w:t>f%</w:t>
-      </w:r>
-      <w:proofErr w:type="gramEnd"/>
-      <w:r>
-        <w:t>) button,, and then when at surface the Out of Water END Logging ( F6) button.   At which point data logging will stop, and the system will set up for the next tow, auto incrementing the set number. An information box will display indicating it is ready for next tow and what the number will be.</w:t>
-      </w:r>
-    </w:p>
-    <w:p/>
-    <w:p>
-      <w:r>
-        <w:t>If at any point a tow needs to be aborted, press the ABORT (F10) button. This will reset the system for a</w:t>
-      </w:r>
-      <w:r>
-        <w:t xml:space="preserve"> </w:t>
-      </w:r>
-      <w:r>
-        <w:t xml:space="preserve">new TOW using the current tow number… </w:t>
-      </w:r>
-      <w:proofErr w:type="gramStart"/>
-      <w:r>
-        <w:t>( not</w:t>
-      </w:r>
-      <w:r>
-        <w:t>e</w:t>
-      </w:r>
-      <w:proofErr w:type="gramEnd"/>
-      <w:r>
-        <w:t xml:space="preserve"> that any data logged, WILL NOT be erased, rather the repeat tow will be appended to the original files)</w:t>
-      </w:r>
-      <w:r>
-        <w:t xml:space="preserve"> </w:t>
-      </w:r>
-    </w:p>
-    <w:p/>
-    <w:p/>
-    <w:p>
-      <w:r>
-        <w:t>Scrolling Screen display:</w:t>
-      </w:r>
-    </w:p>
-    <w:p/>
-    <w:p>
-      <w:r>
-        <w:t>The scrolling display presents the latest sensors values in the top row</w:t>
-      </w:r>
-      <w:proofErr w:type="gramStart"/>
-      <w:r>
-        <w:t>,,</w:t>
-      </w:r>
-      <w:proofErr w:type="gramEnd"/>
-      <w:r>
-        <w:t xml:space="preserve"> previous values scroll down the  display. Values in RED are true sensors measurements, while values in BLACK are interpolated values generated by the </w:t>
+        <w:t xml:space="preserve"> previous values scroll down the  display. Values in RED are true sensors measurements, while values in BLACK are interp</w:t>
+      </w:r>
+      <w:r>
+        <w:t xml:space="preserve">olated values generated by the </w:t>
       </w:r>
       <w:proofErr w:type="spellStart"/>
       <w:r>
-        <w:t>scanmar</w:t>
+        <w:t>S</w:t>
+      </w:r>
+      <w:r>
+        <w:t>canmar</w:t>
       </w:r>
       <w:proofErr w:type="spellEnd"/>
       <w:r>
@@ -517,6 +722,102 @@
     </w:sectPr>
   </w:body>
 </w:document>
+</file>
+
+<file path=word/numbering.xml><?xml version="1.0" encoding="utf-8"?>
+<w:numbering xmlns:wpc="http://schemas.microsoft.com/office/word/2010/wordprocessingCanvas" xmlns:mc="http://schemas.openxmlformats.org/markup-compatibility/2006" xmlns:o="urn:schemas-microsoft-com:office:office" xmlns:r="http://schemas.openxmlformats.org/officeDocument/2006/relationships" xmlns:m="http://schemas.openxmlformats.org/officeDocument/2006/math" xmlns:v="urn:schemas-microsoft-com:vml" xmlns:wp14="http://schemas.microsoft.com/office/word/2010/wordprocessingDrawing" xmlns:wp="http://schemas.openxmlformats.org/drawingml/2006/wordprocessingDrawing" xmlns:w10="urn:schemas-microsoft-com:office:word" xmlns:w="http://schemas.openxmlformats.org/wordprocessingml/2006/main" xmlns:w14="http://schemas.microsoft.com/office/word/2010/wordml" xmlns:wpg="http://schemas.microsoft.com/office/word/2010/wordprocessingGroup" xmlns:wpi="http://schemas.microsoft.com/office/word/2010/wordprocessingInk" xmlns:wne="http://schemas.microsoft.com/office/word/2006/wordml" xmlns:wps="http://schemas.microsoft.com/office/word/2010/wordprocessingShape" mc:Ignorable="w14 wp14">
+  <w:abstractNum w:abstractNumId="0">
+    <w:nsid w:val="37E50C63"/>
+    <w:multiLevelType w:val="hybridMultilevel"/>
+    <w:tmpl w:val="3CCEFB9C"/>
+    <w:lvl w:ilvl="0" w:tplc="F36C27AC">
+      <w:numFmt w:val="decimal"/>
+      <w:lvlText w:val="(%1)"/>
+      <w:lvlJc w:val="left"/>
+      <w:pPr>
+        <w:ind w:left="720" w:hanging="360"/>
+      </w:pPr>
+      <w:rPr>
+        <w:rFonts w:hint="default"/>
+      </w:rPr>
+    </w:lvl>
+    <w:lvl w:ilvl="1" w:tplc="10090019" w:tentative="1">
+      <w:start w:val="1"/>
+      <w:numFmt w:val="lowerLetter"/>
+      <w:lvlText w:val="%2."/>
+      <w:lvlJc w:val="left"/>
+      <w:pPr>
+        <w:ind w:left="1440" w:hanging="360"/>
+      </w:pPr>
+    </w:lvl>
+    <w:lvl w:ilvl="2" w:tplc="1009001B" w:tentative="1">
+      <w:start w:val="1"/>
+      <w:numFmt w:val="lowerRoman"/>
+      <w:lvlText w:val="%3."/>
+      <w:lvlJc w:val="right"/>
+      <w:pPr>
+        <w:ind w:left="2160" w:hanging="180"/>
+      </w:pPr>
+    </w:lvl>
+    <w:lvl w:ilvl="3" w:tplc="1009000F" w:tentative="1">
+      <w:start w:val="1"/>
+      <w:numFmt w:val="decimal"/>
+      <w:lvlText w:val="%4."/>
+      <w:lvlJc w:val="left"/>
+      <w:pPr>
+        <w:ind w:left="2880" w:hanging="360"/>
+      </w:pPr>
+    </w:lvl>
+    <w:lvl w:ilvl="4" w:tplc="10090019" w:tentative="1">
+      <w:start w:val="1"/>
+      <w:numFmt w:val="lowerLetter"/>
+      <w:lvlText w:val="%5."/>
+      <w:lvlJc w:val="left"/>
+      <w:pPr>
+        <w:ind w:left="3600" w:hanging="360"/>
+      </w:pPr>
+    </w:lvl>
+    <w:lvl w:ilvl="5" w:tplc="1009001B" w:tentative="1">
+      <w:start w:val="1"/>
+      <w:numFmt w:val="lowerRoman"/>
+      <w:lvlText w:val="%6."/>
+      <w:lvlJc w:val="right"/>
+      <w:pPr>
+        <w:ind w:left="4320" w:hanging="180"/>
+      </w:pPr>
+    </w:lvl>
+    <w:lvl w:ilvl="6" w:tplc="1009000F" w:tentative="1">
+      <w:start w:val="1"/>
+      <w:numFmt w:val="decimal"/>
+      <w:lvlText w:val="%7."/>
+      <w:lvlJc w:val="left"/>
+      <w:pPr>
+        <w:ind w:left="5040" w:hanging="360"/>
+      </w:pPr>
+    </w:lvl>
+    <w:lvl w:ilvl="7" w:tplc="10090019" w:tentative="1">
+      <w:start w:val="1"/>
+      <w:numFmt w:val="lowerLetter"/>
+      <w:lvlText w:val="%8."/>
+      <w:lvlJc w:val="left"/>
+      <w:pPr>
+        <w:ind w:left="5760" w:hanging="360"/>
+      </w:pPr>
+    </w:lvl>
+    <w:lvl w:ilvl="8" w:tplc="1009001B" w:tentative="1">
+      <w:start w:val="1"/>
+      <w:numFmt w:val="lowerRoman"/>
+      <w:lvlText w:val="%9."/>
+      <w:lvlJc w:val="right"/>
+      <w:pPr>
+        <w:ind w:left="6480" w:hanging="180"/>
+      </w:pPr>
+    </w:lvl>
+  </w:abstractNum>
+  <w:num w:numId="1">
+    <w:abstractNumId w:val="0"/>
+  </w:num>
+</w:numbering>
 </file>
 
 <file path=word/styles.xml><?xml version="1.0" encoding="utf-8"?>
@@ -728,6 +1029,17 @@
       <w:sz w:val="16"/>
       <w:szCs w:val="16"/>
     </w:rPr>
+  </w:style>
+  <w:style w:type="paragraph" w:styleId="ListParagraph">
+    <w:name w:val="List Paragraph"/>
+    <w:basedOn w:val="Normal"/>
+    <w:uiPriority w:val="34"/>
+    <w:qFormat/>
+    <w:rsid w:val="005749BD"/>
+    <w:pPr>
+      <w:ind w:left="720"/>
+      <w:contextualSpacing/>
+    </w:pPr>
   </w:style>
 </w:styles>
 </file>
@@ -941,6 +1253,17 @@
       <w:sz w:val="16"/>
       <w:szCs w:val="16"/>
     </w:rPr>
+  </w:style>
+  <w:style w:type="paragraph" w:styleId="ListParagraph">
+    <w:name w:val="List Paragraph"/>
+    <w:basedOn w:val="Normal"/>
+    <w:uiPriority w:val="34"/>
+    <w:qFormat/>
+    <w:rsid w:val="005749BD"/>
+    <w:pPr>
+      <w:ind w:left="720"/>
+      <w:contextualSpacing/>
+    </w:pPr>
   </w:style>
 </w:styles>
 </file>

</xml_diff>